<commit_message>
Aim and Experimental Strategy
</commit_message>
<xml_diff>
--- a/Additional Results.docx
+++ b/Additional Results.docx
@@ -10,6 +10,8 @@
           <w:numId w:val="1"/>
         </w:numPr>
       </w:pPr>
+      <w:bookmarkStart w:id="0" w:name="_GoBack"/>
+      <w:bookmarkEnd w:id="0"/>
       <w:r>
         <w:rPr>
           <w:lang w:val="de-CH"/>
@@ -712,8 +714,112 @@
       <w:r>
         <w:t>: CSL project (sensitive to changes on the very surface</w:t>
       </w:r>
-      <w:bookmarkStart w:id="0" w:name="_GoBack"/>
-      <w:bookmarkEnd w:id="0"/>
+    </w:p>
+    <w:p/>
+    <w:p/>
+    <w:p/>
+    <w:p/>
+    <w:p/>
+    <w:p/>
+    <w:p>
+      <w:r>
+        <w:t>FPLC</w:t>
+      </w:r>
+    </w:p>
+    <w:p>
+      <w:pPr>
+        <w:pStyle w:val="Listenabsatz"/>
+        <w:numPr>
+          <w:ilvl w:val="0"/>
+          <w:numId w:val="6"/>
+        </w:numPr>
+      </w:pPr>
+      <w:r>
+        <w:t>Our lab: trafficking: Rearrangements (Mani, Nico</w:t>
+      </w:r>
+      <w:proofErr w:type="gramStart"/>
+      <w:r>
+        <w:t>,…</w:t>
+      </w:r>
+      <w:proofErr w:type="gramEnd"/>
+      <w:r>
+        <w:t>)</w:t>
+      </w:r>
+    </w:p>
+    <w:p>
+      <w:pPr>
+        <w:pStyle w:val="Listenabsatz"/>
+        <w:numPr>
+          <w:ilvl w:val="0"/>
+          <w:numId w:val="6"/>
+        </w:numPr>
+      </w:pPr>
+      <w:r>
+        <w:t xml:space="preserve">Nico </w:t>
+      </w:r>
+      <w:r>
+        <w:sym w:font="Wingdings" w:char="F0E0"/>
+      </w:r>
+      <w:r>
+        <w:t xml:space="preserve"> B19V in vivo </w:t>
+      </w:r>
+      <w:proofErr w:type="spellStart"/>
+      <w:r>
+        <w:t>aquires</w:t>
+      </w:r>
+      <w:proofErr w:type="spellEnd"/>
+      <w:r>
+        <w:t xml:space="preserve"> </w:t>
+      </w:r>
+      <w:proofErr w:type="spellStart"/>
+      <w:r>
+        <w:t>phosphorylations</w:t>
+      </w:r>
+      <w:proofErr w:type="spellEnd"/>
+      <w:r>
+        <w:t xml:space="preserve"> and undergoes structural rearrangements</w:t>
+      </w:r>
+    </w:p>
+    <w:p>
+      <w:pPr>
+        <w:pStyle w:val="Listenabsatz"/>
+        <w:numPr>
+          <w:ilvl w:val="0"/>
+          <w:numId w:val="7"/>
+        </w:numPr>
+      </w:pPr>
+      <w:r>
+        <w:t>FPLC: chromatography surface features lead to separation</w:t>
+      </w:r>
+    </w:p>
+    <w:p>
+      <w:pPr>
+        <w:pStyle w:val="Listenabsatz"/>
+        <w:numPr>
+          <w:ilvl w:val="1"/>
+          <w:numId w:val="7"/>
+        </w:numPr>
+      </w:pPr>
+      <w:r>
+        <w:t>AEX: surface charges, Cl- gradient</w:t>
+      </w:r>
+    </w:p>
+    <w:p>
+      <w:pPr>
+        <w:pStyle w:val="Listenabsatz"/>
+        <w:numPr>
+          <w:ilvl w:val="1"/>
+          <w:numId w:val="7"/>
+        </w:numPr>
+      </w:pPr>
+      <w:proofErr w:type="spellStart"/>
+      <w:r>
+        <w:t>Chromatofocusing</w:t>
+      </w:r>
+      <w:proofErr w:type="spellEnd"/>
+      <w:r>
+        <w:t>: IP, pH-Gradient</w:t>
+      </w:r>
     </w:p>
     <w:sectPr>
       <w:pgSz w:w="11906" w:h="16838"/>
@@ -891,6 +997,119 @@
     </w:lvl>
   </w:abstractNum>
   <w:abstractNum w:abstractNumId="1">
+    <w:nsid w:val="16305942"/>
+    <w:multiLevelType w:val="hybridMultilevel"/>
+    <w:tmpl w:val="E96802FA"/>
+    <w:lvl w:ilvl="0" w:tplc="04070001">
+      <w:start w:val="1"/>
+      <w:numFmt w:val="bullet"/>
+      <w:lvlText w:val=""/>
+      <w:lvlJc w:val="left"/>
+      <w:pPr>
+        <w:ind w:left="720" w:hanging="360"/>
+      </w:pPr>
+      <w:rPr>
+        <w:rFonts w:ascii="Symbol" w:hAnsi="Symbol" w:hint="default"/>
+      </w:rPr>
+    </w:lvl>
+    <w:lvl w:ilvl="1" w:tplc="04070003" w:tentative="1">
+      <w:start w:val="1"/>
+      <w:numFmt w:val="bullet"/>
+      <w:lvlText w:val="o"/>
+      <w:lvlJc w:val="left"/>
+      <w:pPr>
+        <w:ind w:left="1440" w:hanging="360"/>
+      </w:pPr>
+      <w:rPr>
+        <w:rFonts w:ascii="Courier New" w:hAnsi="Courier New" w:cs="Courier New" w:hint="default"/>
+      </w:rPr>
+    </w:lvl>
+    <w:lvl w:ilvl="2" w:tplc="04070005" w:tentative="1">
+      <w:start w:val="1"/>
+      <w:numFmt w:val="bullet"/>
+      <w:lvlText w:val=""/>
+      <w:lvlJc w:val="left"/>
+      <w:pPr>
+        <w:ind w:left="2160" w:hanging="360"/>
+      </w:pPr>
+      <w:rPr>
+        <w:rFonts w:ascii="Wingdings" w:hAnsi="Wingdings" w:hint="default"/>
+      </w:rPr>
+    </w:lvl>
+    <w:lvl w:ilvl="3" w:tplc="04070001" w:tentative="1">
+      <w:start w:val="1"/>
+      <w:numFmt w:val="bullet"/>
+      <w:lvlText w:val=""/>
+      <w:lvlJc w:val="left"/>
+      <w:pPr>
+        <w:ind w:left="2880" w:hanging="360"/>
+      </w:pPr>
+      <w:rPr>
+        <w:rFonts w:ascii="Symbol" w:hAnsi="Symbol" w:hint="default"/>
+      </w:rPr>
+    </w:lvl>
+    <w:lvl w:ilvl="4" w:tplc="04070003" w:tentative="1">
+      <w:start w:val="1"/>
+      <w:numFmt w:val="bullet"/>
+      <w:lvlText w:val="o"/>
+      <w:lvlJc w:val="left"/>
+      <w:pPr>
+        <w:ind w:left="3600" w:hanging="360"/>
+      </w:pPr>
+      <w:rPr>
+        <w:rFonts w:ascii="Courier New" w:hAnsi="Courier New" w:cs="Courier New" w:hint="default"/>
+      </w:rPr>
+    </w:lvl>
+    <w:lvl w:ilvl="5" w:tplc="04070005" w:tentative="1">
+      <w:start w:val="1"/>
+      <w:numFmt w:val="bullet"/>
+      <w:lvlText w:val=""/>
+      <w:lvlJc w:val="left"/>
+      <w:pPr>
+        <w:ind w:left="4320" w:hanging="360"/>
+      </w:pPr>
+      <w:rPr>
+        <w:rFonts w:ascii="Wingdings" w:hAnsi="Wingdings" w:hint="default"/>
+      </w:rPr>
+    </w:lvl>
+    <w:lvl w:ilvl="6" w:tplc="04070001" w:tentative="1">
+      <w:start w:val="1"/>
+      <w:numFmt w:val="bullet"/>
+      <w:lvlText w:val=""/>
+      <w:lvlJc w:val="left"/>
+      <w:pPr>
+        <w:ind w:left="5040" w:hanging="360"/>
+      </w:pPr>
+      <w:rPr>
+        <w:rFonts w:ascii="Symbol" w:hAnsi="Symbol" w:hint="default"/>
+      </w:rPr>
+    </w:lvl>
+    <w:lvl w:ilvl="7" w:tplc="04070003" w:tentative="1">
+      <w:start w:val="1"/>
+      <w:numFmt w:val="bullet"/>
+      <w:lvlText w:val="o"/>
+      <w:lvlJc w:val="left"/>
+      <w:pPr>
+        <w:ind w:left="5760" w:hanging="360"/>
+      </w:pPr>
+      <w:rPr>
+        <w:rFonts w:ascii="Courier New" w:hAnsi="Courier New" w:cs="Courier New" w:hint="default"/>
+      </w:rPr>
+    </w:lvl>
+    <w:lvl w:ilvl="8" w:tplc="04070005" w:tentative="1">
+      <w:start w:val="1"/>
+      <w:numFmt w:val="bullet"/>
+      <w:lvlText w:val=""/>
+      <w:lvlJc w:val="left"/>
+      <w:pPr>
+        <w:ind w:left="6480" w:hanging="360"/>
+      </w:pPr>
+      <w:rPr>
+        <w:rFonts w:ascii="Wingdings" w:hAnsi="Wingdings" w:hint="default"/>
+      </w:rPr>
+    </w:lvl>
+  </w:abstractNum>
+  <w:abstractNum w:abstractNumId="2">
     <w:nsid w:val="1F90059C"/>
     <w:multiLevelType w:val="hybridMultilevel"/>
     <w:tmpl w:val="9D181554"/>
@@ -1003,7 +1222,119 @@
       </w:rPr>
     </w:lvl>
   </w:abstractNum>
-  <w:abstractNum w:abstractNumId="2">
+  <w:abstractNum w:abstractNumId="3">
+    <w:nsid w:val="220308A8"/>
+    <w:multiLevelType w:val="hybridMultilevel"/>
+    <w:tmpl w:val="093EEAFA"/>
+    <w:lvl w:ilvl="0" w:tplc="6E842880">
+      <w:numFmt w:val="bullet"/>
+      <w:lvlText w:val=""/>
+      <w:lvlJc w:val="left"/>
+      <w:pPr>
+        <w:ind w:left="1080" w:hanging="360"/>
+      </w:pPr>
+      <w:rPr>
+        <w:rFonts w:ascii="Wingdings" w:eastAsiaTheme="minorHAnsi" w:hAnsi="Wingdings" w:cstheme="minorBidi" w:hint="default"/>
+      </w:rPr>
+    </w:lvl>
+    <w:lvl w:ilvl="1" w:tplc="04070003">
+      <w:start w:val="1"/>
+      <w:numFmt w:val="bullet"/>
+      <w:lvlText w:val="o"/>
+      <w:lvlJc w:val="left"/>
+      <w:pPr>
+        <w:ind w:left="1800" w:hanging="360"/>
+      </w:pPr>
+      <w:rPr>
+        <w:rFonts w:ascii="Courier New" w:hAnsi="Courier New" w:cs="Courier New" w:hint="default"/>
+      </w:rPr>
+    </w:lvl>
+    <w:lvl w:ilvl="2" w:tplc="04070005" w:tentative="1">
+      <w:start w:val="1"/>
+      <w:numFmt w:val="bullet"/>
+      <w:lvlText w:val=""/>
+      <w:lvlJc w:val="left"/>
+      <w:pPr>
+        <w:ind w:left="2520" w:hanging="360"/>
+      </w:pPr>
+      <w:rPr>
+        <w:rFonts w:ascii="Wingdings" w:hAnsi="Wingdings" w:hint="default"/>
+      </w:rPr>
+    </w:lvl>
+    <w:lvl w:ilvl="3" w:tplc="04070001" w:tentative="1">
+      <w:start w:val="1"/>
+      <w:numFmt w:val="bullet"/>
+      <w:lvlText w:val=""/>
+      <w:lvlJc w:val="left"/>
+      <w:pPr>
+        <w:ind w:left="3240" w:hanging="360"/>
+      </w:pPr>
+      <w:rPr>
+        <w:rFonts w:ascii="Symbol" w:hAnsi="Symbol" w:hint="default"/>
+      </w:rPr>
+    </w:lvl>
+    <w:lvl w:ilvl="4" w:tplc="04070003" w:tentative="1">
+      <w:start w:val="1"/>
+      <w:numFmt w:val="bullet"/>
+      <w:lvlText w:val="o"/>
+      <w:lvlJc w:val="left"/>
+      <w:pPr>
+        <w:ind w:left="3960" w:hanging="360"/>
+      </w:pPr>
+      <w:rPr>
+        <w:rFonts w:ascii="Courier New" w:hAnsi="Courier New" w:cs="Courier New" w:hint="default"/>
+      </w:rPr>
+    </w:lvl>
+    <w:lvl w:ilvl="5" w:tplc="04070005" w:tentative="1">
+      <w:start w:val="1"/>
+      <w:numFmt w:val="bullet"/>
+      <w:lvlText w:val=""/>
+      <w:lvlJc w:val="left"/>
+      <w:pPr>
+        <w:ind w:left="4680" w:hanging="360"/>
+      </w:pPr>
+      <w:rPr>
+        <w:rFonts w:ascii="Wingdings" w:hAnsi="Wingdings" w:hint="default"/>
+      </w:rPr>
+    </w:lvl>
+    <w:lvl w:ilvl="6" w:tplc="04070001" w:tentative="1">
+      <w:start w:val="1"/>
+      <w:numFmt w:val="bullet"/>
+      <w:lvlText w:val=""/>
+      <w:lvlJc w:val="left"/>
+      <w:pPr>
+        <w:ind w:left="5400" w:hanging="360"/>
+      </w:pPr>
+      <w:rPr>
+        <w:rFonts w:ascii="Symbol" w:hAnsi="Symbol" w:hint="default"/>
+      </w:rPr>
+    </w:lvl>
+    <w:lvl w:ilvl="7" w:tplc="04070003" w:tentative="1">
+      <w:start w:val="1"/>
+      <w:numFmt w:val="bullet"/>
+      <w:lvlText w:val="o"/>
+      <w:lvlJc w:val="left"/>
+      <w:pPr>
+        <w:ind w:left="6120" w:hanging="360"/>
+      </w:pPr>
+      <w:rPr>
+        <w:rFonts w:ascii="Courier New" w:hAnsi="Courier New" w:cs="Courier New" w:hint="default"/>
+      </w:rPr>
+    </w:lvl>
+    <w:lvl w:ilvl="8" w:tplc="04070005" w:tentative="1">
+      <w:start w:val="1"/>
+      <w:numFmt w:val="bullet"/>
+      <w:lvlText w:val=""/>
+      <w:lvlJc w:val="left"/>
+      <w:pPr>
+        <w:ind w:left="6840" w:hanging="360"/>
+      </w:pPr>
+      <w:rPr>
+        <w:rFonts w:ascii="Wingdings" w:hAnsi="Wingdings" w:hint="default"/>
+      </w:rPr>
+    </w:lvl>
+  </w:abstractNum>
+  <w:abstractNum w:abstractNumId="4">
     <w:nsid w:val="27772BCE"/>
     <w:multiLevelType w:val="hybridMultilevel"/>
     <w:tmpl w:val="56A09A3A"/>
@@ -1116,7 +1447,7 @@
       </w:rPr>
     </w:lvl>
   </w:abstractNum>
-  <w:abstractNum w:abstractNumId="3">
+  <w:abstractNum w:abstractNumId="5">
     <w:nsid w:val="3445786C"/>
     <w:multiLevelType w:val="hybridMultilevel"/>
     <w:tmpl w:val="17F09F0A"/>
@@ -1229,7 +1560,7 @@
       </w:rPr>
     </w:lvl>
   </w:abstractNum>
-  <w:abstractNum w:abstractNumId="4">
+  <w:abstractNum w:abstractNumId="6">
     <w:nsid w:val="53257F13"/>
     <w:multiLevelType w:val="hybridMultilevel"/>
     <w:tmpl w:val="AE8A8672"/>
@@ -1343,19 +1674,25 @@
     </w:lvl>
   </w:abstractNum>
   <w:num w:numId="1">
-    <w:abstractNumId w:val="1"/>
+    <w:abstractNumId w:val="2"/>
   </w:num>
   <w:num w:numId="2">
-    <w:abstractNumId w:val="2"/>
+    <w:abstractNumId w:val="4"/>
   </w:num>
   <w:num w:numId="3">
-    <w:abstractNumId w:val="3"/>
+    <w:abstractNumId w:val="5"/>
   </w:num>
   <w:num w:numId="4">
-    <w:abstractNumId w:val="4"/>
+    <w:abstractNumId w:val="6"/>
   </w:num>
   <w:num w:numId="5">
     <w:abstractNumId w:val="0"/>
+  </w:num>
+  <w:num w:numId="6">
+    <w:abstractNumId w:val="1"/>
+  </w:num>
+  <w:num w:numId="7">
+    <w:abstractNumId w:val="3"/>
   </w:num>
 </w:numbering>
 </file>

</xml_diff>

<commit_message>
Aim, Goals, Carlos Intro corrections
</commit_message>
<xml_diff>
--- a/Additional Results.docx
+++ b/Additional Results.docx
@@ -10,8 +10,6 @@
           <w:numId w:val="1"/>
         </w:numPr>
       </w:pPr>
-      <w:bookmarkStart w:id="0" w:name="_GoBack"/>
-      <w:bookmarkEnd w:id="0"/>
       <w:r>
         <w:rPr>
           <w:lang w:val="de-CH"/>
@@ -332,10 +330,181 @@
     </w:p>
     <w:p>
       <w:pPr>
-        <w:jc w:val="center"/>
-      </w:pPr>
+        <w:rPr>
+          <w:b/>
+          <w:sz w:val="28"/>
+        </w:rPr>
+      </w:pPr>
+      <w:proofErr w:type="gramStart"/>
+      <w:r>
+        <w:rPr>
+          <w:b/>
+          <w:sz w:val="28"/>
+        </w:rPr>
+        <w:t>Comparison of ECs and FCs in early virus infection.</w:t>
+      </w:r>
+      <w:proofErr w:type="gramEnd"/>
     </w:p>
     <w:p/>
+    <w:p>
+      <w:pPr>
+        <w:jc w:val="both"/>
+      </w:pPr>
+      <w:r>
+        <w:t>In addition to the previously characterized FC populations (FC-P</w:t>
+      </w:r>
+      <w:r>
+        <w:rPr>
+          <w:vertAlign w:val="subscript"/>
+        </w:rPr>
+        <w:t>1</w:t>
+      </w:r>
+      <w:r>
+        <w:t xml:space="preserve"> and FC-P</w:t>
+      </w:r>
+      <w:r>
+        <w:rPr>
+          <w:vertAlign w:val="subscript"/>
+        </w:rPr>
+        <w:t>2</w:t>
+      </w:r>
+      <w:r>
+        <w:t xml:space="preserve">), infected cells produce also a considerable amount of ECs. </w:t>
+      </w:r>
+      <w:r>
+        <w:t>Due to the</w:t>
+      </w:r>
+      <w:r>
+        <w:t xml:space="preserve"> lack of DNA, EC band at lower density in a </w:t>
+      </w:r>
+      <w:proofErr w:type="spellStart"/>
+      <w:r>
+        <w:t>CsCl</w:t>
+      </w:r>
+      <w:proofErr w:type="spellEnd"/>
+      <w:r>
+        <w:t xml:space="preserve"> grad</w:t>
+      </w:r>
+      <w:r>
+        <w:t>i</w:t>
+      </w:r>
+      <w:r>
+        <w:t xml:space="preserve">ent compared to FC. </w:t>
+      </w:r>
+      <w:r>
+        <w:t>While</w:t>
+      </w:r>
+      <w:r>
+        <w:t xml:space="preserve"> FC entered the gradient to a density of 1.46 g/cm</w:t>
+      </w:r>
+      <w:r>
+        <w:rPr>
+          <w:vertAlign w:val="superscript"/>
+        </w:rPr>
+        <w:t>3</w:t>
+      </w:r>
+      <w:r>
+        <w:t>, EC already banded at 1.32 g/cm</w:t>
+      </w:r>
+      <w:r>
+        <w:rPr>
+          <w:vertAlign w:val="superscript"/>
+        </w:rPr>
+        <w:t>3</w:t>
+      </w:r>
+      <w:r>
+        <w:t xml:space="preserve">, as determined by </w:t>
+      </w:r>
+      <w:proofErr w:type="spellStart"/>
+      <w:r>
+        <w:t>refractometry</w:t>
+      </w:r>
+      <w:proofErr w:type="spellEnd"/>
+      <w:r>
+        <w:t xml:space="preserve">. </w:t>
+      </w:r>
+      <w:r>
+        <w:t>A quantitative PCR analysis of the corresponding fra</w:t>
+      </w:r>
+      <w:r>
+        <w:t>c</w:t>
+      </w:r>
+      <w:r>
+        <w:t>tions</w:t>
+      </w:r>
+      <w:r>
+        <w:t xml:space="preserve"> co</w:t>
+      </w:r>
+      <w:r>
+        <w:t>n</w:t>
+      </w:r>
+      <w:r>
+        <w:t>firmed that viral DNA containing particles</w:t>
+      </w:r>
+      <w:r>
+        <w:t xml:space="preserve"> were deplet</w:t>
+      </w:r>
+      <w:r>
+        <w:t>ed from EC</w:t>
+      </w:r>
+      <w:r>
+        <w:t>s</w:t>
+      </w:r>
+      <w:r>
+        <w:t xml:space="preserve"> </w:t>
+      </w:r>
+      <w:r>
+        <w:t>to</w:t>
+      </w:r>
+      <w:r>
+        <w:t xml:space="preserve"> almost </w:t>
+      </w:r>
+      <w:r>
+        <w:t>a thousand times</w:t>
+      </w:r>
+      <w:r>
+        <w:t>.</w:t>
+      </w:r>
+      <w:r>
+        <w:t xml:space="preserve"> Approximately half of the</w:t>
+      </w:r>
+      <w:r>
+        <w:t xml:space="preserve"> overall</w:t>
+      </w:r>
+      <w:r>
+        <w:t xml:space="preserve"> viral progeny population represent ECs. Therefore, it is of i</w:t>
+      </w:r>
+      <w:r>
+        <w:t>n</w:t>
+      </w:r>
+      <w:r>
+        <w:t>terest to characterize their role during the course of infection. We studied their ability to bind to restri</w:t>
+      </w:r>
+      <w:r>
+        <w:t>c</w:t>
+      </w:r>
+      <w:r>
+        <w:t>tive murine cells, their capacity to compete with FCs</w:t>
+      </w:r>
+      <w:r>
+        <w:t>, and their potential to interfere with the progression of a natural infe</w:t>
+      </w:r>
+      <w:r>
+        <w:t>c</w:t>
+      </w:r>
+      <w:r>
+        <w:t>tion.</w:t>
+      </w:r>
+      <w:r>
+        <w:t xml:space="preserve"> </w:t>
+      </w:r>
+      <w:r>
+        <w:t xml:space="preserve"> </w:t>
+      </w:r>
+      <w:r>
+        <w:t xml:space="preserve">  </w:t>
+      </w:r>
+    </w:p>
     <w:p>
       <w:pPr>
         <w:jc w:val="both"/>
@@ -343,95 +512,6 @@
           <w:b/>
         </w:rPr>
       </w:pPr>
-      <w:r>
-        <w:rPr>
-          <w:b/>
-        </w:rPr>
-        <w:t xml:space="preserve">EC can be separated from FC by </w:t>
-      </w:r>
-      <w:proofErr w:type="spellStart"/>
-      <w:r>
-        <w:rPr>
-          <w:b/>
-        </w:rPr>
-        <w:t>CsCl</w:t>
-      </w:r>
-      <w:proofErr w:type="spellEnd"/>
-      <w:r>
-        <w:rPr>
-          <w:b/>
-        </w:rPr>
-        <w:t xml:space="preserve"> gradient centrifugation </w:t>
-      </w:r>
-    </w:p>
-    <w:p>
-      <w:pPr>
-        <w:jc w:val="both"/>
-      </w:pPr>
-      <w:r>
-        <w:t xml:space="preserve">Due to their lack of DNA, EC band at lower density in a </w:t>
-      </w:r>
-      <w:proofErr w:type="spellStart"/>
-      <w:r>
-        <w:t>CsCl</w:t>
-      </w:r>
-      <w:proofErr w:type="spellEnd"/>
-      <w:r>
-        <w:t xml:space="preserve"> gradient compared to FC. </w:t>
-      </w:r>
-      <w:r>
-        <w:t>While</w:t>
-      </w:r>
-      <w:r>
-        <w:t xml:space="preserve"> FC e</w:t>
-      </w:r>
-      <w:r>
-        <w:t>n</w:t>
-      </w:r>
-      <w:r>
-        <w:t>tered the gradient to a density of 1.46 g/cm</w:t>
-      </w:r>
-      <w:r>
-        <w:rPr>
-          <w:vertAlign w:val="superscript"/>
-        </w:rPr>
-        <w:t>3</w:t>
-      </w:r>
-      <w:r>
-        <w:t>, EC already banded at 1.32 g/cm</w:t>
-      </w:r>
-      <w:r>
-        <w:rPr>
-          <w:vertAlign w:val="superscript"/>
-        </w:rPr>
-        <w:t>3</w:t>
-      </w:r>
-      <w:r>
-        <w:t xml:space="preserve">. </w:t>
-      </w:r>
-      <w:r>
-        <w:t>Analysis by quantit</w:t>
-      </w:r>
-      <w:r>
-        <w:t>a</w:t>
-      </w:r>
-      <w:r>
-        <w:t>tive PCR (qPCR) confirmed that EC were depleted from viral DNA containing particles</w:t>
-      </w:r>
-      <w:r>
-        <w:t xml:space="preserve"> by almost 3 logs</w:t>
-      </w:r>
-      <w:r>
-        <w:t xml:space="preserve">. </w:t>
-      </w:r>
-      <w:r>
-        <w:t xml:space="preserve">  </w:t>
-      </w:r>
-    </w:p>
-    <w:p>
-      <w:pPr>
-        <w:jc w:val="both"/>
-      </w:pPr>
     </w:p>
     <w:p>
       <w:pPr>
@@ -444,7 +524,7 @@
         <w:rPr>
           <w:b/>
         </w:rPr>
-        <w:t>EC and FC exhibit morphological differences</w:t>
+        <w:t>Both FC and EC bind specifically to SA residues on the cell surface</w:t>
       </w:r>
     </w:p>
     <w:p>
@@ -452,7 +532,79 @@
         <w:jc w:val="both"/>
       </w:pPr>
       <w:r>
-        <w:t xml:space="preserve">The flexible, unordered N-terminus of the major structural protein, VP2, shows distinct conformation in either capsid population. N-VP2 is accessible to proteolytic digestion or specific antibodies only in FC, whereas it remains inaccessible in EC.   </w:t>
+        <w:t xml:space="preserve">In order to characterize the binding specificity of FC and EC, both capsid types were allowed to bind </w:t>
+      </w:r>
+      <w:r>
+        <w:t xml:space="preserve">discretely </w:t>
+      </w:r>
+      <w:r>
+        <w:t>to susceptible, restrictive murine fibroblasts at</w:t>
+      </w:r>
+      <w:r>
+        <w:t xml:space="preserve"> 4 °C. At such low temperature, active </w:t>
+      </w:r>
+      <w:r>
+        <w:t xml:space="preserve">cell-mediated uptake through endocytosis is prohibited. Unbound viruses were removed by several washings of the adherent cells. </w:t>
+      </w:r>
+      <w:r>
+        <w:t>For restrictive mouse fibroblasts, binding saturation is reached at MOIs higher than 10000 DNA-containing particles per cell</w:t>
+      </w:r>
+      <w:r>
+        <w:t>,</w:t>
+      </w:r>
+      <w:r>
+        <w:t xml:space="preserve"> as determined by the quantification of bound FCs to adherent cells at 4 °C. </w:t>
+      </w:r>
+      <w:r>
+        <w:t xml:space="preserve">Both capsid species restrictively bind to SA residues since they can be completely depleted from the cell surface by treatment with neuraminidase (see Table…), an enzyme that specifically </w:t>
+      </w:r>
+      <w:proofErr w:type="spellStart"/>
+      <w:r>
+        <w:t>hydrolyzes</w:t>
+      </w:r>
+      <w:proofErr w:type="spellEnd"/>
+      <w:r>
+        <w:t xml:space="preserve"> </w:t>
+      </w:r>
+      <w:proofErr w:type="spellStart"/>
+      <w:r>
+        <w:t>glycosidic</w:t>
+      </w:r>
+      <w:proofErr w:type="spellEnd"/>
+      <w:r>
+        <w:t xml:space="preserve"> linkages of </w:t>
+      </w:r>
+      <w:proofErr w:type="spellStart"/>
+      <w:r>
+        <w:t>neuraminic</w:t>
+      </w:r>
+      <w:proofErr w:type="spellEnd"/>
+      <w:r>
+        <w:t xml:space="preserve"> acids.</w:t>
+      </w:r>
+      <w:r>
+        <w:t xml:space="preserve"> Complete removal of attached viruses is even achieved under saturated conditions.</w:t>
+      </w:r>
+      <w:r>
+        <w:t xml:space="preserve"> In order to guarantee a complete r</w:t>
+      </w:r>
+      <w:r>
+        <w:t>e</w:t>
+      </w:r>
+      <w:r>
+        <w:t>moval of viral particles from the cellular surface, a minimal dose of 25 U/mL</w:t>
+      </w:r>
+      <w:r>
+        <w:t xml:space="preserve"> of the enzyme</w:t>
+      </w:r>
+      <w:r>
+        <w:t xml:space="preserve"> is r</w:t>
+      </w:r>
+      <w:r>
+        <w:t>e</w:t>
+      </w:r>
+      <w:r>
+        <w:t xml:space="preserve">quired.   </w:t>
       </w:r>
     </w:p>
     <w:p>
@@ -471,7 +623,7 @@
         <w:rPr>
           <w:b/>
         </w:rPr>
-        <w:t>Both FC and EC bind specifically to SA residues on the cell surface</w:t>
+        <w:t>EC and FC exhibit morphological differences</w:t>
       </w:r>
     </w:p>
     <w:p>
@@ -479,44 +631,61 @@
         <w:jc w:val="both"/>
       </w:pPr>
       <w:r>
-        <w:t>In order to characterize the binding specificity of FC and EC, both capsid types were allowed to bind to susceptible, restrictive murine fibroblasts at 4 °C. At such low temperature, cell-mediated uptake through endocytosis is prohibited. Unbound viruses were removed by washing the adherent cells several times with PBS. Both capsid species restrictively bind to SA residues since they can be co</w:t>
-      </w:r>
-      <w:r>
-        <w:t>m</w:t>
-      </w:r>
-      <w:r>
-        <w:t xml:space="preserve">pletely depleted from the cell surface by treatment with neuraminidase, an enzyme that specifically </w:t>
-      </w:r>
-      <w:proofErr w:type="spellStart"/>
-      <w:r>
-        <w:t>hydrolyzes</w:t>
-      </w:r>
-      <w:proofErr w:type="spellEnd"/>
+        <w:t>The flexible, unordered N-terminus of the major structural protein, VP2, shows distinct conformation in either capsid population. N-VP2 is accessible to proteolytic digestion or specific antibodies only in FC, whereas it remains inaccessible in EC</w:t>
+      </w:r>
+      <w:r>
+        <w:t>, indicating important structural differences between these capsid populations</w:t>
+      </w:r>
+      <w:r>
+        <w:t>.</w:t>
+      </w:r>
+      <w:r>
+        <w:t xml:space="preserve"> The differences for N-VP2 accessibility can be used to distinguish FCs </w:t>
+      </w:r>
+      <w:r>
+        <w:t xml:space="preserve">and ECs in IF experiments. Staining of </w:t>
+      </w:r>
+      <w:r>
+        <w:t>FCs result</w:t>
+      </w:r>
+      <w:r>
+        <w:t>s</w:t>
+      </w:r>
+      <w:r>
+        <w:t xml:space="preserve"> in co-localization of </w:t>
+      </w:r>
+      <w:r>
+        <w:t xml:space="preserve">a-Caps and a-N-VP2 antibodies whereas </w:t>
+      </w:r>
+      <w:bookmarkStart w:id="0" w:name="_GoBack"/>
+      <w:bookmarkEnd w:id="0"/>
+      <w:r>
+        <w:t xml:space="preserve">ECs are detected only by a-Caps antibodies.  </w:t>
+      </w:r>
       <w:r>
         <w:t xml:space="preserve"> </w:t>
       </w:r>
-      <w:proofErr w:type="spellStart"/>
-      <w:r>
-        <w:t>glycosidic</w:t>
-      </w:r>
-      <w:proofErr w:type="spellEnd"/>
-      <w:r>
-        <w:t xml:space="preserve"> linkages of </w:t>
-      </w:r>
-      <w:proofErr w:type="spellStart"/>
-      <w:r>
-        <w:t>neuraminic</w:t>
-      </w:r>
-      <w:proofErr w:type="spellEnd"/>
-      <w:r>
-        <w:t xml:space="preserve"> acids. </w:t>
-      </w:r>
-      <w:r>
-        <w:t xml:space="preserve">In order to guarantee a complete removal of viral particles from the cellular surface, a minimal dose of 25 U/mL is required.  </w:t>
-      </w:r>
+    </w:p>
+    <w:p>
+      <w:pPr>
+        <w:jc w:val="both"/>
+      </w:pPr>
+    </w:p>
+    <w:p>
+      <w:pPr>
+        <w:jc w:val="both"/>
+      </w:pPr>
       <w:r>
         <w:t xml:space="preserve"> </w:t>
       </w:r>
+      <w:r>
+        <w:t xml:space="preserve">   </w:t>
+      </w:r>
+    </w:p>
+    <w:p>
+      <w:pPr>
+        <w:jc w:val="both"/>
+      </w:pPr>
     </w:p>
     <w:p>
       <w:pPr>
@@ -553,112 +722,205 @@
     </w:p>
     <w:p>
       <w:r>
-        <w:t xml:space="preserve">When FC and EC capsids were bound to cells at equal stoichiometry, FC preferentially bound to the cell surface, indicating a higher binding affinity for FC compared to EC. Even under non-saturated conditions, EC were detected rarely when applied as mixed populations. Only when FC </w:t>
+        <w:rPr>
+          <w:i/>
+        </w:rPr>
+        <w:t xml:space="preserve">In </w:t>
+      </w:r>
+      <w:proofErr w:type="spellStart"/>
+      <w:r>
+        <w:rPr>
+          <w:i/>
+        </w:rPr>
+        <w:t>silico</w:t>
+      </w:r>
+      <w:proofErr w:type="spellEnd"/>
+      <w:r>
+        <w:t xml:space="preserve"> quantification of co-localization in representative IF pictures revealed that binding of FCs was not disturbed in the presence of ECs.</w:t>
+      </w:r>
+      <w:r>
+        <w:t xml:space="preserve"> </w:t>
+      </w:r>
+      <w:r>
+        <w:t>When FCs and ECs were bound to cells at equal stoichiometry, FCs preferentially bound to the cell surface, indicating a higher binding affinity for FCs compared to ECs.</w:t>
+      </w:r>
+      <w:r>
+        <w:t xml:space="preserve"> Co-localization of both antibodies was higher than 95 % in the absence and in the presence of ECs</w:t>
+      </w:r>
+      <w:r>
+        <w:t>, indicating that FCs bound preferentially to the cells</w:t>
+      </w:r>
+      <w:r>
+        <w:t xml:space="preserve">. </w:t>
+      </w:r>
+      <w:r>
+        <w:t xml:space="preserve">Even under non-saturated conditions, ECs were detected rarely when applied as mixed populations. Only when </w:t>
+      </w:r>
+      <w:r>
+        <w:t>an equal amount of E</w:t>
+      </w:r>
+      <w:r>
+        <w:t>Cs was add</w:t>
+      </w:r>
+      <w:r>
+        <w:t>ed prior to the F</w:t>
+      </w:r>
+      <w:r>
+        <w:t>Cs a slight increase in bound ECs was observed. Nevertheless, ECs did not repr</w:t>
+      </w:r>
+      <w:r>
+        <w:t>e</w:t>
+      </w:r>
+      <w:r>
+        <w:t xml:space="preserve">sent 50 </w:t>
+      </w:r>
+      <w:r>
+        <w:t xml:space="preserve">% of the bound population but only reduced co-localization marginally to approximately 75 %.  </w:t>
+      </w:r>
+      <w:r>
+        <w:t xml:space="preserve">  </w:t>
+      </w:r>
+      <w:r>
+        <w:t xml:space="preserve"> </w:t>
+      </w:r>
+      <w:r>
+        <w:t xml:space="preserve">      </w:t>
+      </w:r>
+    </w:p>
+    <w:p/>
+    <w:p>
+      <w:pPr>
+        <w:rPr>
+          <w:b/>
+        </w:rPr>
+      </w:pPr>
+      <w:r>
+        <w:rPr>
+          <w:b/>
+        </w:rPr>
+        <w:t>EC do not compete with FC for cell surface receptors</w:t>
+      </w:r>
+    </w:p>
+    <w:p>
+      <w:r>
+        <w:t>Quantitative c</w:t>
+      </w:r>
+      <w:r>
+        <w:t>ompetition experiments</w:t>
+      </w:r>
+      <w:r>
+        <w:t xml:space="preserve"> under saturated conditions</w:t>
+      </w:r>
+      <w:r>
+        <w:t xml:space="preserve"> confirmed that increasing amounts of ECs did not disturb the attachment of FCs to the cell surface. These results substantiate the preferential binding of FCs to s</w:t>
+      </w:r>
+      <w:r>
+        <w:t>usceptible cells previously observed</w:t>
+      </w:r>
+      <w:r>
+        <w:t xml:space="preserve"> in IF experiments. Even an unnatural 16-fold excess of ECs did not significantly disturb receptor binding of FCs. </w:t>
+      </w:r>
+    </w:p>
+    <w:p/>
+    <w:p/>
+    <w:p>
+      <w:r>
+        <w:t>Due to the differences in N-VP2 conformation among FCs and ECs, t</w:t>
+      </w:r>
+      <w:r>
+        <w:t xml:space="preserve">here is evidence that the N-VP2 termini may be involved in the stabilization of the binding   </w:t>
+      </w:r>
+    </w:p>
+    <w:p/>
+    <w:p/>
+    <w:p>
+      <w:r>
+        <w:t>Additional Results Structure:</w:t>
+      </w:r>
+    </w:p>
+    <w:p>
+      <w:pPr>
+        <w:pStyle w:val="Listenabsatz"/>
+        <w:numPr>
+          <w:ilvl w:val="0"/>
+          <w:numId w:val="4"/>
+        </w:numPr>
+      </w:pPr>
+      <w:r>
+        <w:t>EC also can be purified from SN of infected cultures</w:t>
+      </w:r>
+    </w:p>
+    <w:p>
+      <w:pPr>
+        <w:pStyle w:val="Listenabsatz"/>
+        <w:numPr>
+          <w:ilvl w:val="0"/>
+          <w:numId w:val="4"/>
+        </w:numPr>
+      </w:pPr>
+      <w:r>
+        <w:t>Role of EC?</w:t>
+      </w:r>
+    </w:p>
+    <w:p>
+      <w:pPr>
+        <w:pStyle w:val="Listenabsatz"/>
+        <w:numPr>
+          <w:ilvl w:val="1"/>
+          <w:numId w:val="4"/>
+        </w:numPr>
+      </w:pPr>
+      <w:r>
+        <w:t>Display morphological differences</w:t>
+      </w:r>
+    </w:p>
+    <w:p>
+      <w:pPr>
+        <w:pStyle w:val="Listenabsatz"/>
+        <w:numPr>
+          <w:ilvl w:val="1"/>
+          <w:numId w:val="4"/>
+        </w:numPr>
+      </w:pPr>
+      <w:r>
+        <w:t>Bind specifically to SA residues on cell surface</w:t>
+      </w:r>
+    </w:p>
+    <w:p>
+      <w:pPr>
+        <w:pStyle w:val="Listenabsatz"/>
+        <w:numPr>
+          <w:ilvl w:val="1"/>
+          <w:numId w:val="4"/>
+        </w:numPr>
+      </w:pPr>
+      <w:r>
+        <w:t>Do NOT compete with FC in terms of binding and infection</w:t>
+      </w:r>
+      <w:r>
+        <w:t xml:space="preserve"> (do not disturb infection</w:t>
       </w:r>
       <w:proofErr w:type="gramStart"/>
       <w:r>
-        <w:t>were</w:t>
+        <w:t>..)</w:t>
       </w:r>
       <w:proofErr w:type="gramEnd"/>
-      <w:r>
-        <w:t xml:space="preserve"> added subsequently to the EC a slight increase in bound EC was observed. </w:t>
-      </w:r>
-      <w:r>
-        <w:t>Nevertheless, EC did not repr</w:t>
-      </w:r>
-      <w:r>
-        <w:t>e</w:t>
-      </w:r>
-      <w:r>
-        <w:t xml:space="preserve">sent 50% of the bound population. </w:t>
-      </w:r>
-      <w:r>
-        <w:t xml:space="preserve">      </w:t>
+    </w:p>
+    <w:p>
+      <w:pPr>
+        <w:pStyle w:val="Listenabsatz"/>
+        <w:numPr>
+          <w:ilvl w:val="0"/>
+          <w:numId w:val="4"/>
+        </w:numPr>
+      </w:pPr>
+      <w:r>
+        <w:t>Role of N-VP2..? Binding? Stabilization? Internalization..?</w:t>
       </w:r>
     </w:p>
     <w:p/>
     <w:p/>
     <w:p/>
-    <w:p/>
-    <w:p>
-      <w:r>
-        <w:lastRenderedPageBreak/>
-        <w:t>Additional Results Structure:</w:t>
-      </w:r>
-    </w:p>
-    <w:p>
-      <w:pPr>
-        <w:pStyle w:val="Listenabsatz"/>
-        <w:numPr>
-          <w:ilvl w:val="0"/>
-          <w:numId w:val="4"/>
-        </w:numPr>
-      </w:pPr>
-      <w:r>
-        <w:t>EC also can be purified from SN of infected cultures</w:t>
-      </w:r>
-    </w:p>
-    <w:p>
-      <w:pPr>
-        <w:pStyle w:val="Listenabsatz"/>
-        <w:numPr>
-          <w:ilvl w:val="0"/>
-          <w:numId w:val="4"/>
-        </w:numPr>
-      </w:pPr>
-      <w:r>
-        <w:t>Role of EC?</w:t>
-      </w:r>
-    </w:p>
-    <w:p>
-      <w:pPr>
-        <w:pStyle w:val="Listenabsatz"/>
-        <w:numPr>
-          <w:ilvl w:val="1"/>
-          <w:numId w:val="4"/>
-        </w:numPr>
-      </w:pPr>
-      <w:r>
-        <w:t>Display morphological differences</w:t>
-      </w:r>
-    </w:p>
-    <w:p>
-      <w:pPr>
-        <w:pStyle w:val="Listenabsatz"/>
-        <w:numPr>
-          <w:ilvl w:val="1"/>
-          <w:numId w:val="4"/>
-        </w:numPr>
-      </w:pPr>
-      <w:r>
-        <w:t>Bind specifically to SA residues on cell surface</w:t>
-      </w:r>
-    </w:p>
-    <w:p>
-      <w:pPr>
-        <w:pStyle w:val="Listenabsatz"/>
-        <w:numPr>
-          <w:ilvl w:val="1"/>
-          <w:numId w:val="4"/>
-        </w:numPr>
-      </w:pPr>
-      <w:r>
-        <w:t>Do NOT compete with FC in terms of binding and infection</w:t>
-      </w:r>
-    </w:p>
-    <w:p>
-      <w:pPr>
-        <w:pStyle w:val="Listenabsatz"/>
-        <w:numPr>
-          <w:ilvl w:val="0"/>
-          <w:numId w:val="4"/>
-        </w:numPr>
-      </w:pPr>
-      <w:r>
-        <w:t>Role of N-VP2..? Binding? Stabilization? Internalization..?</w:t>
-      </w:r>
-    </w:p>
-    <w:p/>
     <w:p>
       <w:r>
         <w:t>Study of infectious virus populations by FPLC</w:t>
@@ -677,6 +939,7 @@
         <w:rPr>
           <w:i/>
         </w:rPr>
+        <w:lastRenderedPageBreak/>
         <w:t>In vivo</w:t>
       </w:r>
       <w:r>
@@ -687,6 +950,38 @@
       </w:r>
       <w:r>
         <w:t xml:space="preserve"> Characterization of virus populations</w:t>
+      </w:r>
+    </w:p>
+    <w:p>
+      <w:pPr>
+        <w:pStyle w:val="Listenabsatz"/>
+        <w:numPr>
+          <w:ilvl w:val="1"/>
+          <w:numId w:val="5"/>
+        </w:numPr>
+      </w:pPr>
+      <w:r>
+        <w:t xml:space="preserve">B19V </w:t>
+      </w:r>
+    </w:p>
+    <w:p>
+      <w:pPr>
+        <w:pStyle w:val="Listenabsatz"/>
+        <w:numPr>
+          <w:ilvl w:val="2"/>
+          <w:numId w:val="5"/>
+        </w:numPr>
+      </w:pPr>
+      <w:r>
+        <w:t>Profile changes during course of infection (</w:t>
+      </w:r>
+      <w:proofErr w:type="spellStart"/>
+      <w:r>
+        <w:t>MonoQ</w:t>
+      </w:r>
+      <w:proofErr w:type="spellEnd"/>
+      <w:r>
+        <w:t>)</w:t>
       </w:r>
     </w:p>
     <w:p>
@@ -712,8 +1007,72 @@
       </w:r>
       <w:proofErr w:type="spellEnd"/>
       <w:r>
+        <w:t xml:space="preserve"> (</w:t>
+      </w:r>
+      <w:proofErr w:type="spellStart"/>
+      <w:r>
+        <w:t>MonoP</w:t>
+      </w:r>
+      <w:proofErr w:type="spellEnd"/>
+      <w:r>
+        <w:t>)</w:t>
+      </w:r>
+      <w:r>
         <w:t>: CSL project (sensitive to changes on the very surface</w:t>
       </w:r>
+    </w:p>
+    <w:p>
+      <w:pPr>
+        <w:pStyle w:val="Listenabsatz"/>
+        <w:numPr>
+          <w:ilvl w:val="1"/>
+          <w:numId w:val="5"/>
+        </w:numPr>
+      </w:pPr>
+      <w:r>
+        <w:t>CPV (different viruses can be separated)</w:t>
+      </w:r>
+    </w:p>
+    <w:p>
+      <w:pPr>
+        <w:pStyle w:val="Listenabsatz"/>
+        <w:numPr>
+          <w:ilvl w:val="1"/>
+          <w:numId w:val="5"/>
+        </w:numPr>
+      </w:pPr>
+      <w:r>
+        <w:t>PPV</w:t>
+      </w:r>
+      <w:r>
+        <w:t xml:space="preserve"> mutation D440N (Alignment)</w:t>
+      </w:r>
+    </w:p>
+    <w:p>
+      <w:pPr>
+        <w:pStyle w:val="Listenabsatz"/>
+        <w:numPr>
+          <w:ilvl w:val="1"/>
+          <w:numId w:val="5"/>
+        </w:numPr>
+      </w:pPr>
+      <w:r>
+        <w:t>Structure (very surface)</w:t>
+      </w:r>
+    </w:p>
+    <w:p>
+      <w:pPr>
+        <w:pStyle w:val="Listenabsatz"/>
+        <w:numPr>
+          <w:ilvl w:val="1"/>
+          <w:numId w:val="5"/>
+        </w:numPr>
+      </w:pPr>
+      <w:proofErr w:type="spellStart"/>
+      <w:r>
+        <w:t>MonoP</w:t>
+      </w:r>
+      <w:proofErr w:type="spellEnd"/>
     </w:p>
     <w:p/>
     <w:p/>
@@ -911,7 +1270,7 @@
         <w:rFonts w:ascii="Courier New" w:hAnsi="Courier New" w:cs="Courier New" w:hint="default"/>
       </w:rPr>
     </w:lvl>
-    <w:lvl w:ilvl="2" w:tplc="04070005" w:tentative="1">
+    <w:lvl w:ilvl="2" w:tplc="04070005">
       <w:start w:val="1"/>
       <w:numFmt w:val="bullet"/>
       <w:lvlText w:val=""/>

</xml_diff>